<commit_message>
added test case for liking as well
</commit_message>
<xml_diff>
--- a/doc/phase4/FinalSoftwareTestingPlans.docx
+++ b/doc/phase4/FinalSoftwareTestingPlans.docx
@@ -46,7 +46,21 @@
         <w:rPr>
           <w:rFonts w:ascii="Times New Roman" w:hAnsi="Times New Roman"/>
         </w:rPr>
-        <w:t>Ryan Carlson, Stephen Pandorf, Kevin Rock</w:t>
+        <w:t xml:space="preserve">Ryan Carlson, Stephen </w:t>
+      </w:r>
+      <w:proofErr w:type="spellStart"/>
+      <w:r>
+        <w:rPr>
+          <w:rFonts w:ascii="Times New Roman" w:hAnsi="Times New Roman"/>
+        </w:rPr>
+        <w:t>Pandorf</w:t>
+      </w:r>
+      <w:proofErr w:type="spellEnd"/>
+      <w:r>
+        <w:rPr>
+          <w:rFonts w:ascii="Times New Roman" w:hAnsi="Times New Roman"/>
+        </w:rPr>
+        <w:t>, Kevin Rock</w:t>
       </w:r>
     </w:p>
     <w:p>
@@ -209,6 +223,7 @@
         </w:rPr>
         <w:t xml:space="preserve">As we have discussed, </w:t>
       </w:r>
+      <w:proofErr w:type="gramStart"/>
       <w:r>
         <w:rPr>
           <w:rFonts w:ascii="Times New Roman" w:hAnsi="Times New Roman"/>
@@ -230,6 +245,7 @@
         </w:rPr>
         <w:t>ot be implemented by our group</w:t>
       </w:r>
+      <w:proofErr w:type="gramEnd"/>
       <w:r>
         <w:rPr>
           <w:rFonts w:ascii="Times New Roman" w:hAnsi="Times New Roman"/>
@@ -272,13 +288,6 @@
         </w:rPr>
         <w:t xml:space="preserve"> in section 2, and list the test cases in section 3.</w:t>
       </w:r>
-      <w:r>
-        <w:rPr>
-          <w:rFonts w:ascii="Times New Roman" w:hAnsi="Times New Roman"/>
-          <w:sz w:val="20"/>
-        </w:rPr>
-        <w:t xml:space="preserve"> The testing report will show the results of our testing.</w:t>
-      </w:r>
     </w:p>
     <w:p>
       <w:pPr>
@@ -421,7 +430,21 @@
         <w:rPr>
           <w:sz w:val="20"/>
         </w:rPr>
-        <w:t>This will require that the user is not allowed to sign up with the same username as the username of another registered account in the system. We will test this by attempting to sign up with the same username as another username registered in the system. At this point, we should be able to observe that the system did not allow us to register with that username</w:t>
+        <w:t xml:space="preserve">This will require that the user </w:t>
+      </w:r>
+      <w:proofErr w:type="gramStart"/>
+      <w:r>
+        <w:rPr>
+          <w:sz w:val="20"/>
+        </w:rPr>
+        <w:t>is</w:t>
+      </w:r>
+      <w:proofErr w:type="gramEnd"/>
+      <w:r>
+        <w:rPr>
+          <w:sz w:val="20"/>
+        </w:rPr>
+        <w:t xml:space="preserve"> not allowed to sign up with the same username as the username of another registered account in the system. We will test this by attempting to sign up with the same username as another username registered in the system. At this point, we should be able to observe that the system did not allow us to register with that username</w:t>
       </w:r>
       <w:r>
         <w:rPr>
@@ -624,7 +647,23 @@
           <w:rFonts w:ascii="Times New Roman" w:hAnsi="Times New Roman"/>
           <w:sz w:val="20"/>
         </w:rPr>
-        <w:t xml:space="preserve">This will require that the user can search for other users. This means they can enter either the </w:t>
+        <w:t xml:space="preserve">This will require that the user can search for other users. This means they can </w:t>
+      </w:r>
+      <w:proofErr w:type="gramStart"/>
+      <w:r>
+        <w:rPr>
+          <w:rFonts w:ascii="Times New Roman" w:hAnsi="Times New Roman"/>
+          <w:sz w:val="20"/>
+        </w:rPr>
+        <w:t>enter either</w:t>
+      </w:r>
+      <w:proofErr w:type="gramEnd"/>
+      <w:r>
+        <w:rPr>
+          <w:rFonts w:ascii="Times New Roman" w:hAnsi="Times New Roman"/>
+          <w:sz w:val="20"/>
+        </w:rPr>
+        <w:t xml:space="preserve"> the </w:t>
       </w:r>
       <w:r>
         <w:rPr>
@@ -767,7 +806,23 @@
           <w:rFonts w:ascii="Times New Roman" w:hAnsi="Times New Roman"/>
           <w:sz w:val="20"/>
         </w:rPr>
-        <w:t xml:space="preserve"> Default view is chronological, they can also sort by username and hashtags.</w:t>
+        <w:t xml:space="preserve"> Default view is </w:t>
+      </w:r>
+      <w:proofErr w:type="gramStart"/>
+      <w:r>
+        <w:rPr>
+          <w:rFonts w:ascii="Times New Roman" w:hAnsi="Times New Roman"/>
+          <w:sz w:val="20"/>
+        </w:rPr>
+        <w:t>chronological,</w:t>
+      </w:r>
+      <w:proofErr w:type="gramEnd"/>
+      <w:r>
+        <w:rPr>
+          <w:rFonts w:ascii="Times New Roman" w:hAnsi="Times New Roman"/>
+          <w:sz w:val="20"/>
+        </w:rPr>
+        <w:t xml:space="preserve"> they can also sort by username and hashtags.</w:t>
       </w:r>
       <w:r>
         <w:rPr>
@@ -863,13 +918,69 @@
         <w:rPr>
           <w:sz w:val="20"/>
         </w:rPr>
-        <w:t xml:space="preserve">that the user has a way to see all the posts they have hashtags that they are following. We will test this with a setup that the current user has followed a few hashtags that have associated posts. We will navigate to the </w:t>
-      </w:r>
-      <w:r>
-        <w:rPr>
-          <w:sz w:val="20"/>
-        </w:rPr>
-        <w:t>‘your hashtags’</w:t>
+        <w:t xml:space="preserve">that the user </w:t>
+      </w:r>
+      <w:proofErr w:type="gramStart"/>
+      <w:r>
+        <w:rPr>
+          <w:sz w:val="20"/>
+        </w:rPr>
+        <w:t>has</w:t>
+      </w:r>
+      <w:proofErr w:type="gramEnd"/>
+      <w:r>
+        <w:rPr>
+          <w:sz w:val="20"/>
+        </w:rPr>
+        <w:t xml:space="preserve"> a way to see all the posts they have </w:t>
+      </w:r>
+      <w:proofErr w:type="spellStart"/>
+      <w:r>
+        <w:rPr>
+          <w:sz w:val="20"/>
+        </w:rPr>
+        <w:t>hashtags</w:t>
+      </w:r>
+      <w:proofErr w:type="spellEnd"/>
+      <w:r>
+        <w:rPr>
+          <w:sz w:val="20"/>
+        </w:rPr>
+        <w:t xml:space="preserve"> that they are following. We will test this with a setup that the current user has followed a few </w:t>
+      </w:r>
+      <w:proofErr w:type="spellStart"/>
+      <w:r>
+        <w:rPr>
+          <w:sz w:val="20"/>
+        </w:rPr>
+        <w:t>hashtags</w:t>
+      </w:r>
+      <w:proofErr w:type="spellEnd"/>
+      <w:r>
+        <w:rPr>
+          <w:sz w:val="20"/>
+        </w:rPr>
+        <w:t xml:space="preserve"> that have associated posts. We will navigate to the </w:t>
+      </w:r>
+      <w:r>
+        <w:rPr>
+          <w:sz w:val="20"/>
+        </w:rPr>
+        <w:t xml:space="preserve">‘your </w:t>
+      </w:r>
+      <w:proofErr w:type="spellStart"/>
+      <w:r>
+        <w:rPr>
+          <w:sz w:val="20"/>
+        </w:rPr>
+        <w:t>hashtags</w:t>
+      </w:r>
+      <w:proofErr w:type="spellEnd"/>
+      <w:r>
+        <w:rPr>
+          <w:sz w:val="20"/>
+        </w:rPr>
+        <w:t>’</w:t>
       </w:r>
       <w:r>
         <w:rPr>
@@ -881,7 +992,21 @@
         <w:rPr>
           <w:sz w:val="20"/>
         </w:rPr>
-        <w:t xml:space="preserve"> in the UI and observe that every post that has hashtags that the current user is following appear.</w:t>
+        <w:t xml:space="preserve"> in the UI and observe that every post that has </w:t>
+      </w:r>
+      <w:proofErr w:type="spellStart"/>
+      <w:r>
+        <w:rPr>
+          <w:sz w:val="20"/>
+        </w:rPr>
+        <w:t>hashtags</w:t>
+      </w:r>
+      <w:proofErr w:type="spellEnd"/>
+      <w:r>
+        <w:rPr>
+          <w:sz w:val="20"/>
+        </w:rPr>
+        <w:t xml:space="preserve"> that the current user is following appear.</w:t>
       </w:r>
     </w:p>
     <w:p>
@@ -1044,8 +1169,18 @@
           <w:sz w:val="18"/>
           <w:szCs w:val="28"/>
         </w:rPr>
-        <w:t>Navigate to localhost/views/login.php</w:t>
-      </w:r>
+        <w:t xml:space="preserve">Navigate to </w:t>
+      </w:r>
+      <w:proofErr w:type="spellStart"/>
+      <w:r>
+        <w:rPr>
+          <w:rFonts w:ascii="Times New Roman" w:hAnsi="Times New Roman" w:cs="Times New Roman"/>
+          <w:sz w:val="18"/>
+          <w:szCs w:val="28"/>
+        </w:rPr>
+        <w:t>localhost/views/login.php</w:t>
+      </w:r>
+      <w:proofErr w:type="spellEnd"/>
     </w:p>
     <w:p>
       <w:pPr>
@@ -1079,7 +1214,25 @@
           <w:sz w:val="18"/>
           <w:szCs w:val="28"/>
         </w:rPr>
-        <w:t xml:space="preserve">  inputs               </w:t>
+        <w:t xml:space="preserve">  </w:t>
+      </w:r>
+      <w:proofErr w:type="gramStart"/>
+      <w:r>
+        <w:rPr>
+          <w:rFonts w:ascii="Times New Roman" w:hAnsi="Times New Roman" w:cs="Times New Roman"/>
+          <w:sz w:val="18"/>
+          <w:szCs w:val="28"/>
+        </w:rPr>
+        <w:t>inputs</w:t>
+      </w:r>
+      <w:proofErr w:type="gramEnd"/>
+      <w:r>
+        <w:rPr>
+          <w:rFonts w:ascii="Times New Roman" w:hAnsi="Times New Roman" w:cs="Times New Roman"/>
+          <w:sz w:val="18"/>
+          <w:szCs w:val="28"/>
+        </w:rPr>
+        <w:t xml:space="preserve">               </w:t>
       </w:r>
       <w:r>
         <w:rPr>
@@ -1578,6 +1731,7 @@
           <w:szCs w:val="28"/>
         </w:rPr>
       </w:pPr>
+      <w:proofErr w:type="spellStart"/>
       <w:r>
         <w:rPr>
           <w:rFonts w:ascii="Times New Roman" w:hAnsi="Times New Roman" w:cs="Times New Roman"/>
@@ -1586,6 +1740,7 @@
         </w:rPr>
         <w:t>Localhost/views/login.php</w:t>
       </w:r>
+      <w:proofErr w:type="spellEnd"/>
       <w:r>
         <w:rPr>
           <w:rFonts w:ascii="Times New Roman" w:hAnsi="Times New Roman" w:cs="Times New Roman"/>
@@ -1635,7 +1790,24 @@
           <w:szCs w:val="28"/>
         </w:rPr>
         <w:tab/>
-        <w:t xml:space="preserve">inputs               </w:t>
+      </w:r>
+      <w:proofErr w:type="gramStart"/>
+      <w:r>
+        <w:rPr>
+          <w:rFonts w:ascii="Times New Roman" w:hAnsi="Times New Roman" w:cs="Times New Roman"/>
+          <w:sz w:val="18"/>
+          <w:szCs w:val="28"/>
+        </w:rPr>
+        <w:t>inputs</w:t>
+      </w:r>
+      <w:proofErr w:type="gramEnd"/>
+      <w:r>
+        <w:rPr>
+          <w:rFonts w:ascii="Times New Roman" w:hAnsi="Times New Roman" w:cs="Times New Roman"/>
+          <w:sz w:val="18"/>
+          <w:szCs w:val="28"/>
+        </w:rPr>
+        <w:t xml:space="preserve">               </w:t>
       </w:r>
       <w:r>
         <w:rPr>
@@ -1957,7 +2129,23 @@
           <w:rFonts w:ascii="Times New Roman" w:hAnsi="Times New Roman" w:cs="Times New Roman"/>
           <w:sz w:val="18"/>
         </w:rPr>
-        <w:t xml:space="preserve"> inputs                </w:t>
+        <w:t xml:space="preserve"> </w:t>
+      </w:r>
+      <w:proofErr w:type="gramStart"/>
+      <w:r>
+        <w:rPr>
+          <w:rFonts w:ascii="Times New Roman" w:hAnsi="Times New Roman" w:cs="Times New Roman"/>
+          <w:sz w:val="18"/>
+        </w:rPr>
+        <w:t>inputs</w:t>
+      </w:r>
+      <w:proofErr w:type="gramEnd"/>
+      <w:r>
+        <w:rPr>
+          <w:rFonts w:ascii="Times New Roman" w:hAnsi="Times New Roman" w:cs="Times New Roman"/>
+          <w:sz w:val="18"/>
+        </w:rPr>
+        <w:t xml:space="preserve">                </w:t>
       </w:r>
       <w:r>
         <w:rPr>
@@ -2300,6 +2488,7 @@
           <w:szCs w:val="28"/>
         </w:rPr>
       </w:pPr>
+      <w:proofErr w:type="spellStart"/>
       <w:r>
         <w:rPr>
           <w:rFonts w:ascii="Times New Roman" w:hAnsi="Times New Roman" w:cs="Times New Roman"/>
@@ -2308,6 +2497,7 @@
         </w:rPr>
         <w:t>Localhost/views/login.php</w:t>
       </w:r>
+      <w:proofErr w:type="spellEnd"/>
       <w:r>
         <w:rPr>
           <w:rFonts w:ascii="Times New Roman" w:hAnsi="Times New Roman" w:cs="Times New Roman"/>
@@ -2366,7 +2556,23 @@
           <w:rFonts w:ascii="Times New Roman" w:hAnsi="Times New Roman" w:cs="Times New Roman"/>
           <w:sz w:val="18"/>
         </w:rPr>
-        <w:t xml:space="preserve"> inputs                </w:t>
+        <w:t xml:space="preserve"> </w:t>
+      </w:r>
+      <w:proofErr w:type="gramStart"/>
+      <w:r>
+        <w:rPr>
+          <w:rFonts w:ascii="Times New Roman" w:hAnsi="Times New Roman" w:cs="Times New Roman"/>
+          <w:sz w:val="18"/>
+        </w:rPr>
+        <w:t>inputs</w:t>
+      </w:r>
+      <w:proofErr w:type="gramEnd"/>
+      <w:r>
+        <w:rPr>
+          <w:rFonts w:ascii="Times New Roman" w:hAnsi="Times New Roman" w:cs="Times New Roman"/>
+          <w:sz w:val="18"/>
+        </w:rPr>
+        <w:t xml:space="preserve">                </w:t>
       </w:r>
       <w:r>
         <w:rPr>
@@ -2529,8 +2735,17 @@
           <w:rFonts w:ascii="Times New Roman" w:hAnsi="Times New Roman" w:cs="Times New Roman"/>
           <w:sz w:val="18"/>
         </w:rPr>
-        <w:t>Redirected to lockout.php</w:t>
-      </w:r>
+        <w:t xml:space="preserve">Redirected to </w:t>
+      </w:r>
+      <w:proofErr w:type="spellStart"/>
+      <w:r>
+        <w:rPr>
+          <w:rFonts w:ascii="Times New Roman" w:hAnsi="Times New Roman" w:cs="Times New Roman"/>
+          <w:sz w:val="18"/>
+        </w:rPr>
+        <w:t>lockout.php</w:t>
+      </w:r>
+      <w:proofErr w:type="spellEnd"/>
       <w:r>
         <w:rPr>
           <w:rFonts w:ascii="Times New Roman" w:hAnsi="Times New Roman" w:cs="Times New Roman"/>
@@ -2725,7 +2940,23 @@
           <w:rFonts w:ascii="Times New Roman" w:hAnsi="Times New Roman" w:cs="Times New Roman"/>
           <w:sz w:val="18"/>
         </w:rPr>
-        <w:t xml:space="preserve"> inputs                </w:t>
+        <w:t xml:space="preserve"> </w:t>
+      </w:r>
+      <w:proofErr w:type="gramStart"/>
+      <w:r>
+        <w:rPr>
+          <w:rFonts w:ascii="Times New Roman" w:hAnsi="Times New Roman" w:cs="Times New Roman"/>
+          <w:sz w:val="18"/>
+        </w:rPr>
+        <w:t>inputs</w:t>
+      </w:r>
+      <w:proofErr w:type="gramEnd"/>
+      <w:r>
+        <w:rPr>
+          <w:rFonts w:ascii="Times New Roman" w:hAnsi="Times New Roman" w:cs="Times New Roman"/>
+          <w:sz w:val="18"/>
+        </w:rPr>
+        <w:t xml:space="preserve">                </w:t>
       </w:r>
       <w:r>
         <w:rPr>
@@ -2992,7 +3223,23 @@
           <w:rFonts w:ascii="Times New Roman" w:hAnsi="Times New Roman" w:cs="Times New Roman"/>
           <w:sz w:val="18"/>
         </w:rPr>
-        <w:t xml:space="preserve"> inputs                </w:t>
+        <w:t xml:space="preserve"> </w:t>
+      </w:r>
+      <w:proofErr w:type="gramStart"/>
+      <w:r>
+        <w:rPr>
+          <w:rFonts w:ascii="Times New Roman" w:hAnsi="Times New Roman" w:cs="Times New Roman"/>
+          <w:sz w:val="18"/>
+        </w:rPr>
+        <w:t>inputs</w:t>
+      </w:r>
+      <w:proofErr w:type="gramEnd"/>
+      <w:r>
+        <w:rPr>
+          <w:rFonts w:ascii="Times New Roman" w:hAnsi="Times New Roman" w:cs="Times New Roman"/>
+          <w:sz w:val="18"/>
+        </w:rPr>
+        <w:t xml:space="preserve">                </w:t>
       </w:r>
       <w:r>
         <w:rPr>
@@ -3296,7 +3543,23 @@
           <w:rFonts w:ascii="Times New Roman" w:hAnsi="Times New Roman" w:cs="Times New Roman"/>
           <w:sz w:val="18"/>
         </w:rPr>
-        <w:t xml:space="preserve"> inputs                </w:t>
+        <w:t xml:space="preserve"> </w:t>
+      </w:r>
+      <w:proofErr w:type="gramStart"/>
+      <w:r>
+        <w:rPr>
+          <w:rFonts w:ascii="Times New Roman" w:hAnsi="Times New Roman" w:cs="Times New Roman"/>
+          <w:sz w:val="18"/>
+        </w:rPr>
+        <w:t>inputs</w:t>
+      </w:r>
+      <w:proofErr w:type="gramEnd"/>
+      <w:r>
+        <w:rPr>
+          <w:rFonts w:ascii="Times New Roman" w:hAnsi="Times New Roman" w:cs="Times New Roman"/>
+          <w:sz w:val="18"/>
+        </w:rPr>
+        <w:t xml:space="preserve">                </w:t>
       </w:r>
       <w:r>
         <w:rPr>
@@ -3407,7 +3670,23 @@
           <w:rFonts w:ascii="Times New Roman" w:hAnsi="Times New Roman" w:cs="Times New Roman"/>
           <w:sz w:val="18"/>
         </w:rPr>
-        <w:t xml:space="preserve">Into Post TextArea enter </w:t>
+        <w:t xml:space="preserve">Into Post </w:t>
+      </w:r>
+      <w:proofErr w:type="spellStart"/>
+      <w:r>
+        <w:rPr>
+          <w:rFonts w:ascii="Times New Roman" w:hAnsi="Times New Roman" w:cs="Times New Roman"/>
+          <w:sz w:val="18"/>
+        </w:rPr>
+        <w:t>TextArea</w:t>
+      </w:r>
+      <w:proofErr w:type="spellEnd"/>
+      <w:r>
+        <w:rPr>
+          <w:rFonts w:ascii="Times New Roman" w:hAnsi="Times New Roman" w:cs="Times New Roman"/>
+          <w:sz w:val="18"/>
+        </w:rPr>
+        <w:t xml:space="preserve"> enter </w:t>
       </w:r>
       <w:r>
         <w:rPr>
@@ -3624,7 +3903,23 @@
           <w:rFonts w:ascii="Times New Roman" w:hAnsi="Times New Roman" w:cs="Times New Roman"/>
           <w:sz w:val="18"/>
         </w:rPr>
-        <w:t xml:space="preserve"> inputs                </w:t>
+        <w:t xml:space="preserve"> </w:t>
+      </w:r>
+      <w:proofErr w:type="gramStart"/>
+      <w:r>
+        <w:rPr>
+          <w:rFonts w:ascii="Times New Roman" w:hAnsi="Times New Roman" w:cs="Times New Roman"/>
+          <w:sz w:val="18"/>
+        </w:rPr>
+        <w:t>inputs</w:t>
+      </w:r>
+      <w:proofErr w:type="gramEnd"/>
+      <w:r>
+        <w:rPr>
+          <w:rFonts w:ascii="Times New Roman" w:hAnsi="Times New Roman" w:cs="Times New Roman"/>
+          <w:sz w:val="18"/>
+        </w:rPr>
+        <w:t xml:space="preserve">                </w:t>
       </w:r>
       <w:r>
         <w:rPr>
@@ -4045,12 +4340,21 @@
         </w:rPr>
         <w:tab/>
       </w:r>
-      <w:r>
-        <w:rPr>
-          <w:rFonts w:ascii="Times New Roman" w:hAnsi="Times New Roman" w:cs="Times New Roman"/>
-          <w:sz w:val="18"/>
-        </w:rPr>
-        <w:t xml:space="preserve">inputs               </w:t>
+      <w:proofErr w:type="gramStart"/>
+      <w:r>
+        <w:rPr>
+          <w:rFonts w:ascii="Times New Roman" w:hAnsi="Times New Roman" w:cs="Times New Roman"/>
+          <w:sz w:val="18"/>
+        </w:rPr>
+        <w:t>inputs</w:t>
+      </w:r>
+      <w:proofErr w:type="gramEnd"/>
+      <w:r>
+        <w:rPr>
+          <w:rFonts w:ascii="Times New Roman" w:hAnsi="Times New Roman" w:cs="Times New Roman"/>
+          <w:sz w:val="18"/>
+        </w:rPr>
+        <w:t xml:space="preserve">               </w:t>
       </w:r>
       <w:r>
         <w:rPr>
@@ -4419,7 +4723,23 @@
           <w:rFonts w:ascii="Times New Roman" w:hAnsi="Times New Roman" w:cs="Times New Roman"/>
           <w:sz w:val="18"/>
         </w:rPr>
-        <w:t xml:space="preserve"> inputs                </w:t>
+        <w:t xml:space="preserve"> </w:t>
+      </w:r>
+      <w:proofErr w:type="gramStart"/>
+      <w:r>
+        <w:rPr>
+          <w:rFonts w:ascii="Times New Roman" w:hAnsi="Times New Roman" w:cs="Times New Roman"/>
+          <w:sz w:val="18"/>
+        </w:rPr>
+        <w:t>inputs</w:t>
+      </w:r>
+      <w:proofErr w:type="gramEnd"/>
+      <w:r>
+        <w:rPr>
+          <w:rFonts w:ascii="Times New Roman" w:hAnsi="Times New Roman" w:cs="Times New Roman"/>
+          <w:sz w:val="18"/>
+        </w:rPr>
+        <w:t xml:space="preserve">                </w:t>
       </w:r>
       <w:r>
         <w:rPr>
@@ -4745,7 +5065,23 @@
           <w:rFonts w:ascii="Times New Roman" w:hAnsi="Times New Roman" w:cs="Times New Roman"/>
           <w:sz w:val="18"/>
         </w:rPr>
-        <w:t xml:space="preserve"> inputs                </w:t>
+        <w:t xml:space="preserve"> </w:t>
+      </w:r>
+      <w:proofErr w:type="gramStart"/>
+      <w:r>
+        <w:rPr>
+          <w:rFonts w:ascii="Times New Roman" w:hAnsi="Times New Roman" w:cs="Times New Roman"/>
+          <w:sz w:val="18"/>
+        </w:rPr>
+        <w:t>inputs</w:t>
+      </w:r>
+      <w:proofErr w:type="gramEnd"/>
+      <w:r>
+        <w:rPr>
+          <w:rFonts w:ascii="Times New Roman" w:hAnsi="Times New Roman" w:cs="Times New Roman"/>
+          <w:sz w:val="18"/>
+        </w:rPr>
+        <w:t xml:space="preserve">                </w:t>
       </w:r>
       <w:r>
         <w:rPr>
@@ -4928,6 +5264,7 @@
           <w:sz w:val="18"/>
         </w:rPr>
       </w:pPr>
+      <w:proofErr w:type="gramStart"/>
       <w:r>
         <w:rPr>
           <w:rFonts w:ascii="Times New Roman" w:hAnsi="Times New Roman" w:cs="Times New Roman"/>
@@ -4950,19 +5287,45 @@
         </w:rPr>
         <w:t xml:space="preserve">alphabetic </w:t>
       </w:r>
-      <w:r>
-        <w:rPr>
-          <w:rFonts w:ascii="Times New Roman" w:hAnsi="Times New Roman" w:cs="Times New Roman"/>
-          <w:sz w:val="18"/>
-        </w:rPr>
-        <w:t>hashtag appearing in the post</w:t>
-      </w:r>
-      <w:r>
-        <w:rPr>
-          <w:rFonts w:ascii="Times New Roman" w:hAnsi="Times New Roman" w:cs="Times New Roman"/>
-          <w:sz w:val="18"/>
-        </w:rPr>
-        <w:t>. Posts with no hashtag appear last.</w:t>
+      <w:proofErr w:type="spellStart"/>
+      <w:r>
+        <w:rPr>
+          <w:rFonts w:ascii="Times New Roman" w:hAnsi="Times New Roman" w:cs="Times New Roman"/>
+          <w:sz w:val="18"/>
+        </w:rPr>
+        <w:t>hashtag</w:t>
+      </w:r>
+      <w:proofErr w:type="spellEnd"/>
+      <w:r>
+        <w:rPr>
+          <w:rFonts w:ascii="Times New Roman" w:hAnsi="Times New Roman" w:cs="Times New Roman"/>
+          <w:sz w:val="18"/>
+        </w:rPr>
+        <w:t xml:space="preserve"> appearing in the post</w:t>
+      </w:r>
+      <w:proofErr w:type="gramEnd"/>
+      <w:r>
+        <w:rPr>
+          <w:rFonts w:ascii="Times New Roman" w:hAnsi="Times New Roman" w:cs="Times New Roman"/>
+          <w:sz w:val="18"/>
+        </w:rPr>
+        <w:t xml:space="preserve">. Posts with no </w:t>
+      </w:r>
+      <w:proofErr w:type="spellStart"/>
+      <w:r>
+        <w:rPr>
+          <w:rFonts w:ascii="Times New Roman" w:hAnsi="Times New Roman" w:cs="Times New Roman"/>
+          <w:sz w:val="18"/>
+        </w:rPr>
+        <w:t>hashtag</w:t>
+      </w:r>
+      <w:proofErr w:type="spellEnd"/>
+      <w:r>
+        <w:rPr>
+          <w:rFonts w:ascii="Times New Roman" w:hAnsi="Times New Roman" w:cs="Times New Roman"/>
+          <w:sz w:val="18"/>
+        </w:rPr>
+        <w:t xml:space="preserve"> appear last.</w:t>
       </w:r>
       <w:r>
         <w:rPr>
@@ -5210,7 +5573,23 @@
           <w:sz w:val="18"/>
         </w:rPr>
         <w:tab/>
-        <w:t xml:space="preserve"> inputs                </w:t>
+        <w:t xml:space="preserve"> </w:t>
+      </w:r>
+      <w:proofErr w:type="gramStart"/>
+      <w:r>
+        <w:rPr>
+          <w:rFonts w:ascii="Times New Roman" w:hAnsi="Times New Roman" w:cs="Times New Roman"/>
+          <w:sz w:val="18"/>
+        </w:rPr>
+        <w:t>inputs</w:t>
+      </w:r>
+      <w:proofErr w:type="gramEnd"/>
+      <w:r>
+        <w:rPr>
+          <w:rFonts w:ascii="Times New Roman" w:hAnsi="Times New Roman" w:cs="Times New Roman"/>
+          <w:sz w:val="18"/>
+        </w:rPr>
+        <w:t xml:space="preserve">                </w:t>
       </w:r>
       <w:r>
         <w:rPr>
@@ -5637,8 +6016,17 @@
           <w:rFonts w:ascii="Times New Roman" w:hAnsi="Times New Roman" w:cs="Times New Roman"/>
           <w:sz w:val="18"/>
         </w:rPr>
-        <w:t xml:space="preserve"> Navigate to views/login.php</w:t>
-      </w:r>
+        <w:t xml:space="preserve"> Navigate to views/</w:t>
+      </w:r>
+      <w:proofErr w:type="spellStart"/>
+      <w:r>
+        <w:rPr>
+          <w:rFonts w:ascii="Times New Roman" w:hAnsi="Times New Roman" w:cs="Times New Roman"/>
+          <w:sz w:val="18"/>
+        </w:rPr>
+        <w:t>login.php</w:t>
+      </w:r>
+      <w:proofErr w:type="spellEnd"/>
       <w:r>
         <w:rPr>
           <w:rFonts w:ascii="Times New Roman" w:hAnsi="Times New Roman" w:cs="Times New Roman"/>
@@ -5678,13 +6066,23 @@
         </w:rPr>
         <w:t xml:space="preserve"> </w:t>
       </w:r>
-      <w:r>
-        <w:rPr>
-          <w:rFonts w:ascii="Times New Roman" w:hAnsi="Times New Roman" w:cs="Times New Roman"/>
-          <w:sz w:val="18"/>
-          <w:szCs w:val="28"/>
-        </w:rPr>
-        <w:t xml:space="preserve">inputs               </w:t>
+      <w:proofErr w:type="gramStart"/>
+      <w:r>
+        <w:rPr>
+          <w:rFonts w:ascii="Times New Roman" w:hAnsi="Times New Roman" w:cs="Times New Roman"/>
+          <w:sz w:val="18"/>
+          <w:szCs w:val="28"/>
+        </w:rPr>
+        <w:t>inputs</w:t>
+      </w:r>
+      <w:proofErr w:type="gramEnd"/>
+      <w:r>
+        <w:rPr>
+          <w:rFonts w:ascii="Times New Roman" w:hAnsi="Times New Roman" w:cs="Times New Roman"/>
+          <w:sz w:val="18"/>
+          <w:szCs w:val="28"/>
+        </w:rPr>
+        <w:t xml:space="preserve">               </w:t>
       </w:r>
       <w:r>
         <w:rPr>
@@ -6175,7 +6573,23 @@
           <w:rFonts w:ascii="Times New Roman" w:hAnsi="Times New Roman" w:cs="Times New Roman"/>
           <w:sz w:val="18"/>
         </w:rPr>
-        <w:t>Test the showing of posts with hashtags the user is following.</w:t>
+        <w:t xml:space="preserve">Test the showing of posts with </w:t>
+      </w:r>
+      <w:proofErr w:type="spellStart"/>
+      <w:r>
+        <w:rPr>
+          <w:rFonts w:ascii="Times New Roman" w:hAnsi="Times New Roman" w:cs="Times New Roman"/>
+          <w:sz w:val="18"/>
+        </w:rPr>
+        <w:t>hashtags</w:t>
+      </w:r>
+      <w:proofErr w:type="spellEnd"/>
+      <w:r>
+        <w:rPr>
+          <w:rFonts w:ascii="Times New Roman" w:hAnsi="Times New Roman" w:cs="Times New Roman"/>
+          <w:sz w:val="18"/>
+        </w:rPr>
+        <w:t xml:space="preserve"> the user is following.</w:t>
       </w:r>
     </w:p>
     <w:p>
@@ -6219,8 +6633,17 @@
           <w:rFonts w:ascii="Times New Roman" w:hAnsi="Times New Roman" w:cs="Times New Roman"/>
           <w:sz w:val="18"/>
         </w:rPr>
-        <w:t>signed up and followed at least one hashtag</w:t>
-      </w:r>
+        <w:t xml:space="preserve">signed up and followed at least one </w:t>
+      </w:r>
+      <w:proofErr w:type="spellStart"/>
+      <w:r>
+        <w:rPr>
+          <w:rFonts w:ascii="Times New Roman" w:hAnsi="Times New Roman" w:cs="Times New Roman"/>
+          <w:sz w:val="18"/>
+        </w:rPr>
+        <w:t>hashtag</w:t>
+      </w:r>
+      <w:proofErr w:type="spellEnd"/>
       <w:r>
         <w:rPr>
           <w:rFonts w:ascii="Times New Roman" w:hAnsi="Times New Roman" w:cs="Times New Roman"/>
@@ -6274,13 +6697,23 @@
         </w:rPr>
         <w:t xml:space="preserve"> </w:t>
       </w:r>
-      <w:r>
-        <w:rPr>
-          <w:rFonts w:ascii="Times New Roman" w:hAnsi="Times New Roman" w:cs="Times New Roman"/>
-          <w:sz w:val="18"/>
-          <w:szCs w:val="28"/>
-        </w:rPr>
-        <w:t xml:space="preserve">inputs               </w:t>
+      <w:proofErr w:type="gramStart"/>
+      <w:r>
+        <w:rPr>
+          <w:rFonts w:ascii="Times New Roman" w:hAnsi="Times New Roman" w:cs="Times New Roman"/>
+          <w:sz w:val="18"/>
+          <w:szCs w:val="28"/>
+        </w:rPr>
+        <w:t>inputs</w:t>
+      </w:r>
+      <w:proofErr w:type="gramEnd"/>
+      <w:r>
+        <w:rPr>
+          <w:rFonts w:ascii="Times New Roman" w:hAnsi="Times New Roman" w:cs="Times New Roman"/>
+          <w:sz w:val="18"/>
+          <w:szCs w:val="28"/>
+        </w:rPr>
+        <w:t xml:space="preserve">               </w:t>
       </w:r>
       <w:r>
         <w:rPr>
@@ -6357,32 +6790,68 @@
           <w:sz w:val="18"/>
           <w:szCs w:val="28"/>
         </w:rPr>
-        <w:t>Click the ‘Your Hashtags’ button</w:t>
-      </w:r>
-      <w:r>
-        <w:rPr>
-          <w:rFonts w:ascii="Times New Roman" w:hAnsi="Times New Roman" w:cs="Times New Roman"/>
-          <w:sz w:val="18"/>
-          <w:szCs w:val="28"/>
-        </w:rPr>
-        <w:tab/>
-      </w:r>
-      <w:r>
-        <w:rPr>
-          <w:rFonts w:ascii="Times New Roman" w:hAnsi="Times New Roman" w:cs="Times New Roman"/>
-          <w:sz w:val="18"/>
-          <w:szCs w:val="28"/>
-        </w:rPr>
-        <w:tab/>
-      </w:r>
-      <w:r>
-        <w:rPr>
-          <w:rFonts w:ascii="Times New Roman" w:hAnsi="Times New Roman" w:cs="Times New Roman"/>
-          <w:sz w:val="18"/>
-          <w:szCs w:val="28"/>
-        </w:rPr>
-        <w:tab/>
-        <w:t xml:space="preserve">All posts with hashtags that the current </w:t>
+        <w:t xml:space="preserve">Click the ‘Your </w:t>
+      </w:r>
+      <w:proofErr w:type="spellStart"/>
+      <w:r>
+        <w:rPr>
+          <w:rFonts w:ascii="Times New Roman" w:hAnsi="Times New Roman" w:cs="Times New Roman"/>
+          <w:sz w:val="18"/>
+          <w:szCs w:val="28"/>
+        </w:rPr>
+        <w:t>Hashtags</w:t>
+      </w:r>
+      <w:proofErr w:type="spellEnd"/>
+      <w:r>
+        <w:rPr>
+          <w:rFonts w:ascii="Times New Roman" w:hAnsi="Times New Roman" w:cs="Times New Roman"/>
+          <w:sz w:val="18"/>
+          <w:szCs w:val="28"/>
+        </w:rPr>
+        <w:t>’ button</w:t>
+      </w:r>
+      <w:r>
+        <w:rPr>
+          <w:rFonts w:ascii="Times New Roman" w:hAnsi="Times New Roman" w:cs="Times New Roman"/>
+          <w:sz w:val="18"/>
+          <w:szCs w:val="28"/>
+        </w:rPr>
+        <w:tab/>
+      </w:r>
+      <w:r>
+        <w:rPr>
+          <w:rFonts w:ascii="Times New Roman" w:hAnsi="Times New Roman" w:cs="Times New Roman"/>
+          <w:sz w:val="18"/>
+          <w:szCs w:val="28"/>
+        </w:rPr>
+        <w:tab/>
+      </w:r>
+      <w:r>
+        <w:rPr>
+          <w:rFonts w:ascii="Times New Roman" w:hAnsi="Times New Roman" w:cs="Times New Roman"/>
+          <w:sz w:val="18"/>
+          <w:szCs w:val="28"/>
+        </w:rPr>
+        <w:tab/>
+        <w:t xml:space="preserve">All posts with </w:t>
+      </w:r>
+      <w:proofErr w:type="spellStart"/>
+      <w:r>
+        <w:rPr>
+          <w:rFonts w:ascii="Times New Roman" w:hAnsi="Times New Roman" w:cs="Times New Roman"/>
+          <w:sz w:val="18"/>
+          <w:szCs w:val="28"/>
+        </w:rPr>
+        <w:t>hashtags</w:t>
+      </w:r>
+      <w:proofErr w:type="spellEnd"/>
+      <w:r>
+        <w:rPr>
+          <w:rFonts w:ascii="Times New Roman" w:hAnsi="Times New Roman" w:cs="Times New Roman"/>
+          <w:sz w:val="18"/>
+          <w:szCs w:val="28"/>
+        </w:rPr>
+        <w:t xml:space="preserve"> that the current </w:t>
       </w:r>
     </w:p>
     <w:p>
@@ -6394,13 +6863,23 @@
           <w:szCs w:val="28"/>
         </w:rPr>
       </w:pPr>
-      <w:r>
-        <w:rPr>
-          <w:rFonts w:ascii="Times New Roman" w:hAnsi="Times New Roman" w:cs="Times New Roman"/>
-          <w:sz w:val="18"/>
-          <w:szCs w:val="28"/>
-        </w:rPr>
-        <w:t>user is following appear</w:t>
+      <w:proofErr w:type="gramStart"/>
+      <w:r>
+        <w:rPr>
+          <w:rFonts w:ascii="Times New Roman" w:hAnsi="Times New Roman" w:cs="Times New Roman"/>
+          <w:sz w:val="18"/>
+          <w:szCs w:val="28"/>
+        </w:rPr>
+        <w:t>user</w:t>
+      </w:r>
+      <w:proofErr w:type="gramEnd"/>
+      <w:r>
+        <w:rPr>
+          <w:rFonts w:ascii="Times New Roman" w:hAnsi="Times New Roman" w:cs="Times New Roman"/>
+          <w:sz w:val="18"/>
+          <w:szCs w:val="28"/>
+        </w:rPr>
+        <w:t xml:space="preserve"> is following appear</w:t>
       </w:r>
       <w:r>
         <w:rPr>
@@ -6585,13 +7064,23 @@
         </w:rPr>
         <w:t xml:space="preserve"> </w:t>
       </w:r>
-      <w:r>
-        <w:rPr>
-          <w:rFonts w:ascii="Times New Roman" w:hAnsi="Times New Roman" w:cs="Times New Roman"/>
-          <w:sz w:val="18"/>
-          <w:szCs w:val="28"/>
-        </w:rPr>
-        <w:t xml:space="preserve">inputs               </w:t>
+      <w:proofErr w:type="gramStart"/>
+      <w:r>
+        <w:rPr>
+          <w:rFonts w:ascii="Times New Roman" w:hAnsi="Times New Roman" w:cs="Times New Roman"/>
+          <w:sz w:val="18"/>
+          <w:szCs w:val="28"/>
+        </w:rPr>
+        <w:t>inputs</w:t>
+      </w:r>
+      <w:proofErr w:type="gramEnd"/>
+      <w:r>
+        <w:rPr>
+          <w:rFonts w:ascii="Times New Roman" w:hAnsi="Times New Roman" w:cs="Times New Roman"/>
+          <w:sz w:val="18"/>
+          <w:szCs w:val="28"/>
+        </w:rPr>
+        <w:t xml:space="preserve">               </w:t>
       </w:r>
       <w:r>
         <w:rPr>
@@ -6837,14 +7326,39 @@
           <w:rFonts w:ascii="Times New Roman" w:hAnsi="Times New Roman"/>
           <w:sz w:val="20"/>
         </w:rPr>
-        <w:t>Install xampp</w:t>
-      </w:r>
-      <w:r>
-        <w:rPr>
-          <w:rFonts w:ascii="Times New Roman" w:hAnsi="Times New Roman"/>
-          <w:sz w:val="20"/>
-        </w:rPr>
-        <w:t xml:space="preserve"> from the internet. This is a webserver that will allow you to run our site from localhost. There are Windows and Mac versions available.</w:t>
+        <w:t xml:space="preserve">Install </w:t>
+      </w:r>
+      <w:proofErr w:type="spellStart"/>
+      <w:r>
+        <w:rPr>
+          <w:rFonts w:ascii="Times New Roman" w:hAnsi="Times New Roman"/>
+          <w:sz w:val="20"/>
+        </w:rPr>
+        <w:t>xampp</w:t>
+      </w:r>
+      <w:proofErr w:type="spellEnd"/>
+      <w:r>
+        <w:rPr>
+          <w:rFonts w:ascii="Times New Roman" w:hAnsi="Times New Roman"/>
+          <w:sz w:val="20"/>
+        </w:rPr>
+        <w:t xml:space="preserve"> from the internet. This is a webserver that will allow you to run our site from </w:t>
+      </w:r>
+      <w:proofErr w:type="spellStart"/>
+      <w:r>
+        <w:rPr>
+          <w:rFonts w:ascii="Times New Roman" w:hAnsi="Times New Roman"/>
+          <w:sz w:val="20"/>
+        </w:rPr>
+        <w:t>localhost</w:t>
+      </w:r>
+      <w:proofErr w:type="spellEnd"/>
+      <w:r>
+        <w:rPr>
+          <w:rFonts w:ascii="Times New Roman" w:hAnsi="Times New Roman"/>
+          <w:sz w:val="20"/>
+        </w:rPr>
+        <w:t>. There are Windows and Mac versions available.</w:t>
       </w:r>
     </w:p>
     <w:p>
@@ -6865,21 +7379,78 @@
           <w:rFonts w:ascii="Times New Roman" w:hAnsi="Times New Roman"/>
           <w:sz w:val="20"/>
         </w:rPr>
-        <w:t>Extract the files from the zip and move the contents of src (but not the folder</w:t>
-      </w:r>
-      <w:r>
-        <w:rPr>
-          <w:rFonts w:ascii="Times New Roman" w:hAnsi="Times New Roman"/>
-          <w:sz w:val="20"/>
-        </w:rPr>
-        <w:t xml:space="preserve"> src</w:t>
-      </w:r>
-      <w:r>
-        <w:rPr>
-          <w:rFonts w:ascii="Times New Roman" w:hAnsi="Times New Roman"/>
-          <w:sz w:val="20"/>
-        </w:rPr>
-        <w:t>) to htdocs in the xampp folder</w:t>
+        <w:t xml:space="preserve">Extract the files from the zip and move the contents of </w:t>
+      </w:r>
+      <w:proofErr w:type="spellStart"/>
+      <w:r>
+        <w:rPr>
+          <w:rFonts w:ascii="Times New Roman" w:hAnsi="Times New Roman"/>
+          <w:sz w:val="20"/>
+        </w:rPr>
+        <w:t>src</w:t>
+      </w:r>
+      <w:proofErr w:type="spellEnd"/>
+      <w:r>
+        <w:rPr>
+          <w:rFonts w:ascii="Times New Roman" w:hAnsi="Times New Roman"/>
+          <w:sz w:val="20"/>
+        </w:rPr>
+        <w:t xml:space="preserve"> (but not the folder</w:t>
+      </w:r>
+      <w:r>
+        <w:rPr>
+          <w:rFonts w:ascii="Times New Roman" w:hAnsi="Times New Roman"/>
+          <w:sz w:val="20"/>
+        </w:rPr>
+        <w:t xml:space="preserve"> </w:t>
+      </w:r>
+      <w:proofErr w:type="spellStart"/>
+      <w:r>
+        <w:rPr>
+          <w:rFonts w:ascii="Times New Roman" w:hAnsi="Times New Roman"/>
+          <w:sz w:val="20"/>
+        </w:rPr>
+        <w:t>src</w:t>
+      </w:r>
+      <w:proofErr w:type="spellEnd"/>
+      <w:r>
+        <w:rPr>
+          <w:rFonts w:ascii="Times New Roman" w:hAnsi="Times New Roman"/>
+          <w:sz w:val="20"/>
+        </w:rPr>
+        <w:t xml:space="preserve">) to </w:t>
+      </w:r>
+      <w:proofErr w:type="spellStart"/>
+      <w:r>
+        <w:rPr>
+          <w:rFonts w:ascii="Times New Roman" w:hAnsi="Times New Roman"/>
+          <w:sz w:val="20"/>
+        </w:rPr>
+        <w:t>htdocs</w:t>
+      </w:r>
+      <w:proofErr w:type="spellEnd"/>
+      <w:r>
+        <w:rPr>
+          <w:rFonts w:ascii="Times New Roman" w:hAnsi="Times New Roman"/>
+          <w:sz w:val="20"/>
+        </w:rPr>
+        <w:t xml:space="preserve"> in the </w:t>
+      </w:r>
+      <w:proofErr w:type="spellStart"/>
+      <w:r>
+        <w:rPr>
+          <w:rFonts w:ascii="Times New Roman" w:hAnsi="Times New Roman"/>
+          <w:sz w:val="20"/>
+        </w:rPr>
+        <w:t>xampp</w:t>
+      </w:r>
+      <w:proofErr w:type="spellEnd"/>
+      <w:r>
+        <w:rPr>
+          <w:rFonts w:ascii="Times New Roman" w:hAnsi="Times New Roman"/>
+          <w:sz w:val="20"/>
+        </w:rPr>
+        <w:t xml:space="preserve"> folder</w:t>
       </w:r>
       <w:r>
         <w:rPr>
@@ -6907,7 +7478,39 @@
           <w:rFonts w:ascii="Times New Roman" w:hAnsi="Times New Roman"/>
           <w:sz w:val="20"/>
         </w:rPr>
-        <w:t>Bring up the xampp control panel and make sure apache is running (on mac the app is called manager-osx,</w:t>
+        <w:t xml:space="preserve">Bring up the </w:t>
+      </w:r>
+      <w:proofErr w:type="spellStart"/>
+      <w:r>
+        <w:rPr>
+          <w:rFonts w:ascii="Times New Roman" w:hAnsi="Times New Roman"/>
+          <w:sz w:val="20"/>
+        </w:rPr>
+        <w:t>xampp</w:t>
+      </w:r>
+      <w:proofErr w:type="spellEnd"/>
+      <w:r>
+        <w:rPr>
+          <w:rFonts w:ascii="Times New Roman" w:hAnsi="Times New Roman"/>
+          <w:sz w:val="20"/>
+        </w:rPr>
+        <w:t xml:space="preserve"> control panel and make sure apache is running (on mac the app is called manager-</w:t>
+      </w:r>
+      <w:proofErr w:type="spellStart"/>
+      <w:r>
+        <w:rPr>
+          <w:rFonts w:ascii="Times New Roman" w:hAnsi="Times New Roman"/>
+          <w:sz w:val="20"/>
+        </w:rPr>
+        <w:t>osx</w:t>
+      </w:r>
+      <w:proofErr w:type="spellEnd"/>
+      <w:r>
+        <w:rPr>
+          <w:rFonts w:ascii="Times New Roman" w:hAnsi="Times New Roman"/>
+          <w:sz w:val="20"/>
+        </w:rPr>
+        <w:t>,</w:t>
       </w:r>
       <w:r>
         <w:rPr>
@@ -6916,12 +7519,21 @@
         </w:rPr>
         <w:t xml:space="preserve"> on windows it is called </w:t>
       </w:r>
-      <w:r>
-        <w:rPr>
-          <w:rFonts w:ascii="Times New Roman" w:hAnsi="Times New Roman"/>
-          <w:sz w:val="20"/>
-        </w:rPr>
-        <w:t>xampp)</w:t>
+      <w:proofErr w:type="spellStart"/>
+      <w:r>
+        <w:rPr>
+          <w:rFonts w:ascii="Times New Roman" w:hAnsi="Times New Roman"/>
+          <w:sz w:val="20"/>
+        </w:rPr>
+        <w:t>xampp</w:t>
+      </w:r>
+      <w:proofErr w:type="spellEnd"/>
+      <w:r>
+        <w:rPr>
+          <w:rFonts w:ascii="Times New Roman" w:hAnsi="Times New Roman"/>
+          <w:sz w:val="20"/>
+        </w:rPr>
+        <w:t>)</w:t>
       </w:r>
     </w:p>
     <w:p>
@@ -6942,8 +7554,17 @@
           <w:rFonts w:ascii="Times New Roman" w:hAnsi="Times New Roman"/>
           <w:sz w:val="20"/>
         </w:rPr>
-        <w:t>In a web browser type the URL: localhost/views/login.php</w:t>
-      </w:r>
+        <w:t xml:space="preserve">In a web browser type the URL: </w:t>
+      </w:r>
+      <w:proofErr w:type="spellStart"/>
+      <w:r>
+        <w:rPr>
+          <w:rFonts w:ascii="Times New Roman" w:hAnsi="Times New Roman"/>
+          <w:sz w:val="20"/>
+        </w:rPr>
+        <w:t>localhost/views/login.php</w:t>
+      </w:r>
+      <w:proofErr w:type="spellEnd"/>
     </w:p>
     <w:p>
       <w:pPr>
@@ -7921,7 +8542,7 @@
 </file>
 
 <file path=customXml/itemProps1.xml><?xml version="1.0" encoding="utf-8"?>
-<ds:datastoreItem xmlns:ds="http://schemas.openxmlformats.org/officeDocument/2006/customXml" ds:itemID="{A4AF807E-C0B5-B445-91F2-0858BB21CE65}">
+<ds:datastoreItem xmlns:ds="http://schemas.openxmlformats.org/officeDocument/2006/customXml" ds:itemID="{D4B9593B-DF87-7041-86AD-692882864E96}">
   <ds:schemaRefs>
     <ds:schemaRef ds:uri="http://schemas.openxmlformats.org/officeDocument/2006/bibliography"/>
   </ds:schemaRefs>

</xml_diff>